<commit_message>
Ballot Bites Case Study Added
</commit_message>
<xml_diff>
--- a/MayurDiar_UX_UI Resume.docx
+++ b/MayurDiar_UX_UI Resume.docx
@@ -64,14 +64,35 @@
         </w:rPr>
         <w:t xml:space="preserve"> </w:t>
       </w:r>
-      <w:r>
-        <w:rPr>
-          <w:rFonts w:ascii="Arial" w:eastAsia="Times New Roman" w:hAnsi="Arial" w:cs="Arial"/>
-          <w:color w:val="000000"/>
-          <w:sz w:val="20"/>
-          <w:szCs w:val="20"/>
-        </w:rPr>
-        <w:t>maydiar@gmail..com | Acworth, GA, 30102</w:t>
+      <w:hyperlink r:id="rId5" w:history="1">
+        <w:r>
+          <w:rPr>
+            <w:rStyle w:val="Hyperlink"/>
+            <w:rFonts w:ascii="Arial" w:eastAsia="Times New Roman" w:hAnsi="Arial" w:cs="Arial"/>
+            <w:color w:val="000000" w:themeColor="text1"/>
+            <w:sz w:val="20"/>
+            <w:szCs w:val="20"/>
+          </w:rPr>
+          <w:t>maydiar@gmail.com</w:t>
+        </w:r>
+      </w:hyperlink>
+      <w:r>
+        <w:rPr>
+          <w:rFonts w:ascii="Arial" w:eastAsia="Times New Roman" w:hAnsi="Arial" w:cs="Arial"/>
+          <w:color w:val="000000" w:themeColor="text1"/>
+          <w:sz w:val="20"/>
+          <w:szCs w:val="20"/>
+        </w:rPr>
+        <w:t xml:space="preserve"> </w:t>
+      </w:r>
+      <w:r>
+        <w:rPr>
+          <w:rFonts w:ascii="Arial" w:eastAsia="Times New Roman" w:hAnsi="Arial" w:cs="Arial"/>
+          <w:color w:val="000000"/>
+          <w:sz w:val="20"/>
+          <w:szCs w:val="20"/>
+        </w:rPr>
+        <w:t>| Acworth, GA, 30102</w:t>
       </w:r>
       <w:r>
         <w:rPr>
@@ -82,61 +103,39 @@
         </w:rPr>
         <w:br/>
       </w:r>
-      <w:r>
-        <w:rPr>
-          <w:rFonts w:ascii="Times New Roman" w:eastAsia="Times New Roman" w:hAnsi="Times New Roman" w:cs="Times New Roman"/>
-        </w:rPr>
-        <w:fldChar w:fldCharType="begin"/>
-      </w:r>
-      <w:r>
-        <w:rPr>
-          <w:rFonts w:ascii="Times New Roman" w:eastAsia="Times New Roman" w:hAnsi="Times New Roman" w:cs="Times New Roman"/>
-        </w:rPr>
-        <w:instrText xml:space="preserve"> HYPERLINK "http://www.linkedin.com/in/mayurdiar" </w:instrText>
-      </w:r>
-      <w:r>
-        <w:rPr>
-          <w:rFonts w:ascii="Times New Roman" w:eastAsia="Times New Roman" w:hAnsi="Times New Roman" w:cs="Times New Roman"/>
-        </w:rPr>
-        <w:fldChar w:fldCharType="separate"/>
-      </w:r>
-      <w:r>
-        <w:rPr>
-          <w:rFonts w:ascii="Roboto" w:eastAsia="Times New Roman" w:hAnsi="Roboto" w:cs="Times New Roman"/>
-          <w:color w:val="000000"/>
-          <w:sz w:val="20"/>
-          <w:szCs w:val="20"/>
-          <w:u w:val="single"/>
+      <w:hyperlink r:id="rId6" w:history="1">
+        <w:r>
+          <w:rPr>
+            <w:rFonts w:ascii="Roboto" w:eastAsia="Times New Roman" w:hAnsi="Roboto" w:cs="Times New Roman"/>
+            <w:color w:val="000000"/>
+            <w:sz w:val="20"/>
+            <w:szCs w:val="20"/>
+            <w:u w:val="single"/>
+            <w:shd w:val="clear" w:color="auto" w:fill="FFFFFF"/>
+          </w:rPr>
+          <w:t>LinkedIn</w:t>
+        </w:r>
+      </w:hyperlink>
+      <w:r>
+        <w:rPr>
+          <w:rFonts w:ascii="Arial" w:eastAsia="Times New Roman" w:hAnsi="Arial" w:cs="Arial"/>
+          <w:color w:val="000000"/>
+          <w:sz w:val="20"/>
+          <w:szCs w:val="20"/>
+        </w:rPr>
+        <w:t xml:space="preserve"> </w:t>
+      </w:r>
+      <w:r>
+        <w:rPr>
+          <w:rFonts w:ascii="Arial" w:eastAsia="Times New Roman" w:hAnsi="Arial" w:cs="Arial"/>
+          <w:color w:val="000000"/>
+          <w:sz w:val="20"/>
+          <w:szCs w:val="20"/>
           <w:shd w:val="clear" w:color="auto" w:fill="FFFFFF"/>
         </w:rPr>
-        <w:t>LinkedIn</w:t>
-      </w:r>
-      <w:r>
-        <w:rPr>
-          <w:rFonts w:ascii="Times New Roman" w:eastAsia="Times New Roman" w:hAnsi="Times New Roman" w:cs="Times New Roman"/>
-        </w:rPr>
-        <w:fldChar w:fldCharType="end"/>
-      </w:r>
-      <w:r>
-        <w:rPr>
-          <w:rFonts w:ascii="Arial" w:eastAsia="Times New Roman" w:hAnsi="Arial" w:cs="Arial"/>
-          <w:color w:val="000000"/>
-          <w:sz w:val="20"/>
-          <w:szCs w:val="20"/>
-        </w:rPr>
-        <w:t xml:space="preserve"> </w:t>
-      </w:r>
-      <w:r>
-        <w:rPr>
-          <w:rFonts w:ascii="Arial" w:eastAsia="Times New Roman" w:hAnsi="Arial" w:cs="Arial"/>
-          <w:color w:val="000000"/>
-          <w:sz w:val="20"/>
-          <w:szCs w:val="20"/>
-          <w:shd w:val="clear" w:color="auto" w:fill="FFFFFF"/>
-        </w:rPr>
         <w:t xml:space="preserve">| </w:t>
       </w:r>
-      <w:hyperlink r:id="rId5" w:history="1">
+      <w:hyperlink r:id="rId7" w:history="1">
         <w:r>
           <w:rPr>
             <w:rFonts w:ascii="Arial" w:eastAsia="Times New Roman" w:hAnsi="Arial" w:cs="Arial"/>
@@ -1392,6 +1391,64 @@
         <w:jc w:val="both"/>
         <w:rPr>
           <w:rFonts w:ascii="Arial" w:eastAsia="Times New Roman" w:hAnsi="Arial" w:cs="Arial"/>
+          <w:color w:val="000000" w:themeColor="text1"/>
+          <w:sz w:val="20"/>
+          <w:szCs w:val="20"/>
+        </w:rPr>
+      </w:pPr>
+      <w:r>
+        <w:rPr>
+          <w:rFonts w:ascii="Arial" w:eastAsia="Times New Roman" w:hAnsi="Arial" w:cs="Arial"/>
+          <w:b/>
+          <w:bCs/>
+          <w:color w:val="000000"/>
+          <w:sz w:val="20"/>
+          <w:szCs w:val="20"/>
+        </w:rPr>
+        <w:t xml:space="preserve">On </w:t>
+      </w:r>
+      <w:proofErr w:type="gramStart"/>
+      <w:r>
+        <w:rPr>
+          <w:rFonts w:ascii="Arial" w:eastAsia="Times New Roman" w:hAnsi="Arial" w:cs="Arial"/>
+          <w:b/>
+          <w:bCs/>
+          <w:color w:val="000000"/>
+          <w:sz w:val="20"/>
+          <w:szCs w:val="20"/>
+        </w:rPr>
+        <w:t>The</w:t>
+      </w:r>
+      <w:proofErr w:type="gramEnd"/>
+      <w:r>
+        <w:rPr>
+          <w:rFonts w:ascii="Arial" w:eastAsia="Times New Roman" w:hAnsi="Arial" w:cs="Arial"/>
+          <w:b/>
+          <w:bCs/>
+          <w:color w:val="000000"/>
+          <w:sz w:val="20"/>
+          <w:szCs w:val="20"/>
+        </w:rPr>
+        <w:t xml:space="preserve"> Road Again App | </w:t>
+      </w:r>
+      <w:hyperlink r:id="rId8" w:history="1">
+        <w:r>
+          <w:rPr>
+            <w:rStyle w:val="Hyperlink"/>
+            <w:rFonts w:ascii="Arial" w:eastAsia="Times New Roman" w:hAnsi="Arial" w:cs="Arial"/>
+            <w:color w:val="000000" w:themeColor="text1"/>
+            <w:sz w:val="20"/>
+            <w:szCs w:val="20"/>
+          </w:rPr>
+          <w:t>View Case Study</w:t>
+        </w:r>
+      </w:hyperlink>
+    </w:p>
+    <w:p>
+      <w:pPr>
+        <w:jc w:val="both"/>
+        <w:rPr>
+          <w:rFonts w:ascii="Arial" w:eastAsia="Times New Roman" w:hAnsi="Arial" w:cs="Arial"/>
           <w:i/>
           <w:iCs/>
           <w:color w:val="000000"/>
@@ -1399,23 +1456,26 @@
           <w:szCs w:val="20"/>
         </w:rPr>
       </w:pPr>
-      <w:r>
-        <w:rPr>
-          <w:rFonts w:ascii="Arial" w:eastAsia="Times New Roman" w:hAnsi="Arial" w:cs="Arial"/>
-          <w:b/>
-          <w:bCs/>
-          <w:color w:val="000000"/>
-          <w:sz w:val="20"/>
-          <w:szCs w:val="20"/>
-        </w:rPr>
-        <w:t xml:space="preserve">On </w:t>
+    </w:p>
+    <w:p>
+      <w:pPr>
+        <w:rPr>
+          <w:rFonts w:ascii="Times New Roman" w:eastAsia="Times New Roman" w:hAnsi="Times New Roman" w:cs="Times New Roman"/>
+        </w:rPr>
+      </w:pPr>
+      <w:r>
+        <w:rPr>
+          <w:rFonts w:ascii="Arial" w:eastAsia="Times New Roman" w:hAnsi="Arial" w:cs="Arial"/>
+          <w:color w:val="000000"/>
+          <w:sz w:val="20"/>
+          <w:szCs w:val="20"/>
+        </w:rPr>
+        <w:t xml:space="preserve">‘On </w:t>
       </w:r>
       <w:proofErr w:type="gramStart"/>
       <w:r>
         <w:rPr>
           <w:rFonts w:ascii="Arial" w:eastAsia="Times New Roman" w:hAnsi="Arial" w:cs="Arial"/>
-          <w:b/>
-          <w:bCs/>
           <w:color w:val="000000"/>
           <w:sz w:val="20"/>
           <w:szCs w:val="20"/>
@@ -1426,40 +1486,11 @@
       <w:r>
         <w:rPr>
           <w:rFonts w:ascii="Arial" w:eastAsia="Times New Roman" w:hAnsi="Arial" w:cs="Arial"/>
-          <w:b/>
-          <w:bCs/>
-          <w:color w:val="000000"/>
-          <w:sz w:val="20"/>
-          <w:szCs w:val="20"/>
-        </w:rPr>
-        <w:t xml:space="preserve"> Road Again App | </w:t>
-      </w:r>
-      <w:r>
-        <w:rPr>
-          <w:rFonts w:ascii="Arial" w:eastAsia="Times New Roman" w:hAnsi="Arial" w:cs="Arial"/>
-          <w:i/>
-          <w:iCs/>
-          <w:color w:val="000000"/>
-          <w:sz w:val="20"/>
-          <w:szCs w:val="20"/>
-        </w:rPr>
-        <w:t>http://www.mayurdiar.com/otra</w:t>
-      </w:r>
-    </w:p>
-    <w:p>
-      <w:pPr>
-        <w:rPr>
-          <w:rFonts w:ascii="Times New Roman" w:eastAsia="Times New Roman" w:hAnsi="Times New Roman" w:cs="Times New Roman"/>
-        </w:rPr>
-      </w:pPr>
-      <w:r>
-        <w:rPr>
-          <w:rFonts w:ascii="Arial" w:eastAsia="Times New Roman" w:hAnsi="Arial" w:cs="Arial"/>
-          <w:color w:val="000000"/>
-          <w:sz w:val="20"/>
-          <w:szCs w:val="20"/>
-        </w:rPr>
-        <w:t>‘On The Road Again', is an all-in-one travel app that assists outdoor enthusiasts, in finding and booking lodging and experiences to fit their needs.</w:t>
+          <w:color w:val="000000"/>
+          <w:sz w:val="20"/>
+          <w:szCs w:val="20"/>
+        </w:rPr>
+        <w:t xml:space="preserve"> Road Again', is an all-in-one travel app that assists outdoor enthusiasts, in finding and booking lodging and experiences to fit their needs.</w:t>
       </w:r>
     </w:p>
     <w:p>
@@ -1571,7 +1602,21 @@
         </w:rPr>
         <w:t xml:space="preserve">Ballot Bites App | </w:t>
       </w:r>
-      <w:r>
+      <w:hyperlink r:id="rId9" w:history="1">
+        <w:r>
+          <w:rPr>
+            <w:rStyle w:val="Hyperlink"/>
+            <w:rFonts w:ascii="Arial" w:eastAsia="Times New Roman" w:hAnsi="Arial" w:cs="Arial"/>
+            <w:color w:val="000000" w:themeColor="text1"/>
+            <w:sz w:val="20"/>
+            <w:szCs w:val="20"/>
+          </w:rPr>
+          <w:t>View Case Study</w:t>
+        </w:r>
+      </w:hyperlink>
+    </w:p>
+    <w:p>
+      <w:pPr>
         <w:rPr>
           <w:rFonts w:ascii="Arial" w:eastAsia="Times New Roman" w:hAnsi="Arial" w:cs="Arial"/>
           <w:i/>
@@ -1580,8 +1625,7 @@
           <w:sz w:val="20"/>
           <w:szCs w:val="20"/>
         </w:rPr>
-        <w:t>http://www.mayurdiar.com/ballotbites</w:t>
-      </w:r>
+      </w:pPr>
     </w:p>
     <w:p>
       <w:pPr>
@@ -1699,30 +1743,6 @@
     </w:p>
     <w:p>
       <w:pPr>
-        <w:ind w:left="720"/>
-        <w:textAlignment w:val="baseline"/>
-        <w:rPr>
-          <w:rFonts w:ascii="Cambria" w:eastAsia="Times New Roman" w:hAnsi="Cambria" w:cs="Times New Roman"/>
-          <w:color w:val="000000"/>
-          <w:sz w:val="20"/>
-          <w:szCs w:val="20"/>
-        </w:rPr>
-      </w:pPr>
-    </w:p>
-    <w:p>
-      <w:pPr>
-        <w:ind w:left="720"/>
-        <w:textAlignment w:val="baseline"/>
-        <w:rPr>
-          <w:rFonts w:ascii="Cambria" w:eastAsia="Times New Roman" w:hAnsi="Cambria" w:cs="Times New Roman"/>
-          <w:color w:val="000000"/>
-          <w:sz w:val="20"/>
-          <w:szCs w:val="20"/>
-        </w:rPr>
-      </w:pPr>
-    </w:p>
-    <w:p>
-      <w:pPr>
         <w:rPr>
           <w:rFonts w:ascii="Arial" w:eastAsia="Times New Roman" w:hAnsi="Arial" w:cs="Arial"/>
           <w:i/>
@@ -1744,7 +1764,21 @@
         <w:lastRenderedPageBreak/>
         <w:t xml:space="preserve">Bert’s Big Adventure | </w:t>
       </w:r>
-      <w:r>
+      <w:hyperlink r:id="rId10" w:history="1">
+        <w:r>
+          <w:rPr>
+            <w:rStyle w:val="Hyperlink"/>
+            <w:rFonts w:ascii="Arial" w:eastAsia="Times New Roman" w:hAnsi="Arial" w:cs="Arial"/>
+            <w:color w:val="000000" w:themeColor="text1"/>
+            <w:sz w:val="20"/>
+            <w:szCs w:val="20"/>
+          </w:rPr>
+          <w:t>View Case Study</w:t>
+        </w:r>
+      </w:hyperlink>
+    </w:p>
+    <w:p>
+      <w:pPr>
         <w:rPr>
           <w:rFonts w:ascii="Arial" w:eastAsia="Times New Roman" w:hAnsi="Arial" w:cs="Arial"/>
           <w:i/>
@@ -1753,8 +1787,7 @@
           <w:sz w:val="20"/>
           <w:szCs w:val="20"/>
         </w:rPr>
-        <w:t>http://www.mayurdiar.com/bba</w:t>
-      </w:r>
+      </w:pPr>
     </w:p>
     <w:p>
       <w:pPr>

</xml_diff>